<commit_message>
modified:  Doc/Multi_Availability_Reservation_Service.docx, to reflect v1.1 changes
</commit_message>
<xml_diff>
--- a/Doc/Multi_Availability_Reservation_Service.docx
+++ b/Doc/Multi_Availability_Reservation_Service.docx
@@ -121,7 +121,6 @@
     <w:p>
       <w:pPr>
         <w:rPr>
-          <w:rFonts w:hint="cs"/>
           <w:rtl/>
         </w:rPr>
       </w:pPr>
@@ -951,13 +950,46 @@
           <w:sz w:val="20"/>
           <w:szCs w:val="20"/>
         </w:rPr>
-        <w:t>http://62.0.41.199:8080/availability_and_reservations/agentsService</w:t>
+        <w:t>http://62.0.41.</w:t>
+      </w:r>
+      <w:r>
+        <w:rPr>
+          <w:rFonts w:ascii="Courier New" w:hAnsi="Courier New" w:cs="Courier New"/>
+          <w:sz w:val="20"/>
+          <w:szCs w:val="20"/>
+        </w:rPr>
+        <w:t>204</w:t>
+      </w:r>
+      <w:r>
+        <w:rPr>
+          <w:rFonts w:ascii="Courier New" w:hAnsi="Courier New" w:cs="Courier New"/>
+          <w:sz w:val="20"/>
+          <w:szCs w:val="20"/>
+        </w:rPr>
+        <w:t>:8080/</w:t>
+      </w:r>
+      <w:r>
+        <w:rPr>
+          <w:rFonts w:ascii="Courier New" w:hAnsi="Courier New" w:cs="Courier New"/>
+          <w:sz w:val="20"/>
+          <w:szCs w:val="20"/>
+        </w:rPr>
+        <w:t>agents</w:t>
+      </w:r>
+      <w:bookmarkStart w:id="0" w:name="_GoBack"/>
+      <w:bookmarkEnd w:id="0"/>
+      <w:r>
+        <w:rPr>
+          <w:rFonts w:ascii="Courier New" w:hAnsi="Courier New" w:cs="Courier New"/>
+          <w:sz w:val="20"/>
+          <w:szCs w:val="20"/>
+        </w:rPr>
+        <w:t>/agentsService</w:t>
       </w:r>
     </w:p>
     <w:p>
       <w:pPr>
         <w:rPr>
-          <w:rFonts w:hint="cs"/>
           <w:rtl/>
         </w:rPr>
       </w:pPr>
@@ -1044,9 +1076,6 @@
           <w:ilvl w:val="0"/>
           <w:numId w:val="2"/>
         </w:numPr>
-        <w:rPr>
-          <w:rFonts w:hint="cs"/>
-        </w:rPr>
       </w:pPr>
       <w:r>
         <w:rPr>
@@ -1072,9 +1101,6 @@
           <w:ilvl w:val="0"/>
           <w:numId w:val="2"/>
         </w:numPr>
-        <w:rPr>
-          <w:rFonts w:hint="cs"/>
-        </w:rPr>
       </w:pPr>
       <w:r>
         <w:rPr>
@@ -1117,7 +1143,6 @@
           <w:numId w:val="2"/>
         </w:numPr>
         <w:rPr>
-          <w:rFonts w:hint="cs"/>
           <w:rtl/>
         </w:rPr>
       </w:pPr>
@@ -2215,7 +2240,6 @@
       <w:pPr>
         <w:ind w:left="720"/>
         <w:rPr>
-          <w:rFonts w:hint="cs"/>
           <w:rtl/>
         </w:rPr>
       </w:pPr>
@@ -2468,7 +2492,6 @@
       <w:pPr>
         <w:ind w:left="720"/>
         <w:rPr>
-          <w:rFonts w:hint="cs"/>
           <w:rtl/>
         </w:rPr>
       </w:pPr>
@@ -2523,7 +2546,6 @@
       <w:pPr>
         <w:ind w:left="720"/>
         <w:rPr>
-          <w:rFonts w:hint="cs"/>
           <w:rtl/>
         </w:rPr>
       </w:pPr>
@@ -2539,7 +2561,6 @@
       <w:pPr>
         <w:ind w:left="720"/>
         <w:rPr>
-          <w:rFonts w:hint="cs"/>
           <w:rtl/>
         </w:rPr>
       </w:pPr>
@@ -2581,7 +2602,6 @@
       <w:pPr>
         <w:ind w:left="720"/>
         <w:rPr>
-          <w:rFonts w:hint="cs"/>
           <w:rtl/>
         </w:rPr>
       </w:pPr>
@@ -2878,6 +2898,7 @@
         <w:rPr>
           <w:rtl/>
         </w:rPr>
+        <w:lastRenderedPageBreak/>
         <w:t xml:space="preserve">      * </w:t>
       </w:r>
       <w:r>
@@ -3725,7 +3746,6 @@
     <w:p>
       <w:pPr>
         <w:rPr>
-          <w:rFonts w:hint="cs"/>
           <w:rtl/>
         </w:rPr>
       </w:pPr>
@@ -4021,7 +4041,6 @@
     <w:p>
       <w:pPr>
         <w:rPr>
-          <w:rFonts w:hint="cs"/>
           <w:rtl/>
         </w:rPr>
       </w:pPr>
@@ -4063,7 +4082,6 @@
     <w:p>
       <w:pPr>
         <w:rPr>
-          <w:rFonts w:hint="cs"/>
           <w:rtl/>
         </w:rPr>
       </w:pPr>
@@ -4079,7 +4097,6 @@
     <w:p>
       <w:pPr>
         <w:rPr>
-          <w:rFonts w:hint="cs"/>
           <w:rtl/>
         </w:rPr>
       </w:pPr>
@@ -4121,7 +4138,6 @@
     <w:p>
       <w:pPr>
         <w:rPr>
-          <w:rFonts w:hint="cs"/>
           <w:rtl/>
         </w:rPr>
       </w:pPr>
@@ -7113,7 +7129,6 @@
     <w:p>
       <w:pPr>
         <w:rPr>
-          <w:rFonts w:hint="cs"/>
           <w:sz w:val="28"/>
           <w:szCs w:val="28"/>
           <w:rtl/>
@@ -7126,6 +7141,7 @@
           <w:szCs w:val="28"/>
           <w:rtl/>
         </w:rPr>
+        <w:lastRenderedPageBreak/>
         <w:t>תהליך</w:t>
       </w:r>
       <w:r>
@@ -7191,7 +7207,6 @@
     <w:p>
       <w:pPr>
         <w:rPr>
-          <w:rFonts w:hint="cs"/>
           <w:rtl/>
         </w:rPr>
       </w:pPr>
@@ -9338,7 +9353,6 @@
     <w:p>
       <w:pPr>
         <w:rPr>
-          <w:rFonts w:hint="cs"/>
           <w:rtl/>
         </w:rPr>
       </w:pPr>
@@ -9916,7 +9930,6 @@
     <w:p>
       <w:pPr>
         <w:rPr>
-          <w:rFonts w:hint="cs"/>
           <w:rtl/>
         </w:rPr>
       </w:pPr>
@@ -10004,7 +10017,6 @@
     <w:p>
       <w:pPr>
         <w:rPr>
-          <w:rFonts w:hint="cs"/>
           <w:sz w:val="28"/>
           <w:szCs w:val="28"/>
           <w:rtl/>
@@ -10082,7 +10094,6 @@
     <w:p>
       <w:pPr>
         <w:rPr>
-          <w:rFonts w:hint="cs"/>
           <w:rtl/>
         </w:rPr>
       </w:pPr>
@@ -10270,7 +10281,6 @@
     <w:p>
       <w:pPr>
         <w:rPr>
-          <w:rFonts w:hint="cs"/>
           <w:rtl/>
         </w:rPr>
       </w:pPr>
@@ -10643,7 +10653,6 @@
     <w:p>
       <w:pPr>
         <w:rPr>
-          <w:rFonts w:hint="cs"/>
           <w:rtl/>
         </w:rPr>
       </w:pPr>
@@ -10654,6 +10663,7 @@
           <w:bCs/>
           <w:rtl/>
         </w:rPr>
+        <w:lastRenderedPageBreak/>
         <w:t>לשים לב:</w:t>
       </w:r>
       <w:r>
@@ -11930,7 +11940,6 @@
     <w:p>
       <w:pPr>
         <w:rPr>
-          <w:rFonts w:hint="cs"/>
           <w:sz w:val="28"/>
           <w:szCs w:val="28"/>
           <w:rtl/>
@@ -11949,7 +11958,6 @@
     <w:p>
       <w:pPr>
         <w:rPr>
-          <w:rFonts w:hint="cs"/>
           <w:rtl/>
         </w:rPr>
       </w:pPr>
@@ -11982,9 +11990,6 @@
           <w:ilvl w:val="0"/>
           <w:numId w:val="15"/>
         </w:numPr>
-        <w:rPr>
-          <w:rFonts w:hint="cs"/>
-        </w:rPr>
       </w:pPr>
       <w:r>
         <w:rPr>
@@ -12020,9 +12025,6 @@
           <w:ilvl w:val="0"/>
           <w:numId w:val="15"/>
         </w:numPr>
-        <w:rPr>
-          <w:rFonts w:hint="cs"/>
-        </w:rPr>
       </w:pPr>
       <w:r>
         <w:rPr>
@@ -12038,9 +12040,6 @@
           <w:ilvl w:val="0"/>
           <w:numId w:val="15"/>
         </w:numPr>
-        <w:rPr>
-          <w:rFonts w:hint="cs"/>
-        </w:rPr>
       </w:pPr>
       <w:r>
         <w:rPr>
@@ -12056,9 +12055,6 @@
           <w:ilvl w:val="0"/>
           <w:numId w:val="15"/>
         </w:numPr>
-        <w:rPr>
-          <w:rFonts w:hint="cs"/>
-        </w:rPr>
       </w:pPr>
       <w:r>
         <w:rPr>
@@ -12072,7 +12068,6 @@
       <w:pPr>
         <w:ind w:left="360"/>
         <w:rPr>
-          <w:rFonts w:hint="cs"/>
           <w:rtl/>
         </w:rPr>
       </w:pPr>
@@ -12256,7 +12251,6 @@
       <w:pPr>
         <w:ind w:left="360"/>
         <w:rPr>
-          <w:rFonts w:hint="cs"/>
           <w:rtl/>
         </w:rPr>
       </w:pPr>
@@ -12938,6 +12932,7 @@
           <w:rFonts w:hint="cs"/>
           <w:rtl/>
         </w:rPr>
+        <w:lastRenderedPageBreak/>
         <w:t>התאג</w:t>
       </w:r>
       <w:proofErr w:type="spellEnd"/>
@@ -13626,6 +13621,7 @@
         <w:rPr>
           <w:rFonts w:ascii="Courier New" w:hAnsi="Courier New" w:cs="Courier New"/>
         </w:rPr>
+        <w:lastRenderedPageBreak/>
         <w:t>RESERVATION_AND_ARRIVALDATES_ARE_THE_SAME = Making Reservations for the Current Date is Impossible.</w:t>
       </w:r>
     </w:p>
@@ -15055,8 +15051,6 @@
     <w:rPrDefault>
       <w:rPr>
         <w:rFonts w:ascii="Calibri" w:eastAsia="Calibri" w:hAnsi="Calibri" w:cs="Arial"/>
-        <w:sz w:val="22"/>
-        <w:szCs w:val="22"/>
         <w:lang w:val="en-US" w:eastAsia="en-US" w:bidi="he-IL"/>
       </w:rPr>
     </w:rPrDefault>
@@ -15210,6 +15204,10 @@
       <w:bidi/>
       <w:spacing w:after="200" w:line="276" w:lineRule="auto"/>
     </w:pPr>
+    <w:rPr>
+      <w:sz w:val="22"/>
+      <w:szCs w:val="22"/>
+    </w:rPr>
   </w:style>
   <w:style w:type="character" w:default="1" w:styleId="a0">
     <w:name w:val="Default Paragraph Font"/>
@@ -15251,7 +15249,6 @@
   </w:style>
   <w:style w:type="character" w:styleId="Hyperlink">
     <w:name w:val="Hyperlink"/>
-    <w:basedOn w:val="a0"/>
     <w:uiPriority w:val="99"/>
     <w:rsid w:val="002C1C76"/>
     <w:rPr>

</xml_diff>

<commit_message>
1.changed application name in pom.xml 2.updated the document. 3.added a missing tag in multiReservationResponse
</commit_message>
<xml_diff>
--- a/Doc/Multi_Availability_Reservation_Service.docx
+++ b/Doc/Multi_Availability_Reservation_Service.docx
@@ -976,8 +976,6 @@
         </w:rPr>
         <w:t>agents</w:t>
       </w:r>
-      <w:bookmarkStart w:id="0" w:name="_GoBack"/>
-      <w:bookmarkEnd w:id="0"/>
       <w:r>
         <w:rPr>
           <w:rFonts w:ascii="Courier New" w:hAnsi="Courier New" w:cs="Courier New"/>
@@ -14021,73 +14019,17 @@
           <w:color w:val="000000"/>
           <w:rtl/>
         </w:rPr>
-        <w:t xml:space="preserve">צריך להדגיש כי </w:t>
-      </w:r>
-      <w:proofErr w:type="spellStart"/>
+        <w:t>כמ</w:t>
+      </w:r>
+      <w:bookmarkStart w:id="0" w:name="_GoBack"/>
+      <w:bookmarkEnd w:id="0"/>
       <w:r>
         <w:rPr>
           <w:rFonts w:ascii="Arial" w:hAnsi="Arial"/>
           <w:color w:val="000000"/>
-        </w:rPr>
-        <w:t>agentsService</w:t>
-      </w:r>
-      <w:proofErr w:type="spellEnd"/>
-      <w:r>
-        <w:rPr>
-          <w:rFonts w:ascii="Arial" w:hAnsi="Arial"/>
-          <w:color w:val="000000"/>
-          <w:rtl/>
-        </w:rPr>
-        <w:t xml:space="preserve"> איננו תומך בשלב זה בביטול הזמנות יזום ע" ה </w:t>
-      </w:r>
-      <w:r>
-        <w:rPr>
-          <w:rFonts w:ascii="Arial" w:hAnsi="Arial"/>
-          <w:color w:val="000000"/>
-        </w:rPr>
-        <w:t>client</w:t>
-      </w:r>
-      <w:r>
-        <w:rPr>
-          <w:rFonts w:ascii="Arial" w:hAnsi="Arial"/>
-          <w:color w:val="000000"/>
-          <w:rtl/>
-        </w:rPr>
-        <w:t xml:space="preserve">. במילים אחרות ביטול ההזמנות עדיין מתבצע דרך </w:t>
-      </w:r>
-      <w:proofErr w:type="spellStart"/>
-      <w:r>
-        <w:rPr>
-          <w:rFonts w:ascii="Arial" w:hAnsi="Arial"/>
-          <w:color w:val="000000"/>
-        </w:rPr>
-        <w:t>RemoteAccessService</w:t>
-      </w:r>
-      <w:proofErr w:type="spellEnd"/>
-      <w:r>
-        <w:rPr>
-          <w:rFonts w:ascii="Arial" w:hAnsi="Arial"/>
-          <w:color w:val="000000"/>
-          <w:rtl/>
-        </w:rPr>
-        <w:t xml:space="preserve"> .</w:t>
-      </w:r>
-    </w:p>
-    <w:p>
-      <w:pPr>
-        <w:rPr>
-          <w:rFonts w:ascii="Arial" w:hAnsi="Arial"/>
-          <w:color w:val="000000"/>
-          <w:rtl/>
-        </w:rPr>
-      </w:pPr>
-      <w:r>
-        <w:rPr>
-          <w:rFonts w:ascii="Arial" w:hAnsi="Arial"/>
-          <w:color w:val="000000"/>
-          <w:rtl/>
-        </w:rPr>
-        <w:t xml:space="preserve">כמו כן ישנה אפשרות שמבנה ה </w:t>
+          <w:rtl/>
+        </w:rPr>
+        <w:t xml:space="preserve">ו כן ישנה אפשרות שמבנה ה </w:t>
       </w:r>
       <w:proofErr w:type="spellStart"/>
       <w:r>

</xml_diff>